<commit_message>
Added meeting note 2 - draft v.1
</commit_message>
<xml_diff>
--- a/Engineering Notebook.docx
+++ b/Engineering Notebook.docx
@@ -579,7 +579,7 @@
       </w:pPr>
       <w:r>
         <w:lastRenderedPageBreak/>
-        <w:t>Meeting 1: Feb 12, 2020 – Breaking down project 5</w:t>
+        <w:t>Meeting 1: Breaking down project 5</w:t>
       </w:r>
     </w:p>
     <w:p>
@@ -588,6 +588,20 @@
           <w:i/>
         </w:rPr>
       </w:pPr>
+      <w:r>
+        <w:rPr>
+          <w:i/>
+          <w:iCs/>
+        </w:rPr>
+        <w:t>Feb 12, 2020</w:t>
+      </w:r>
+      <w:r>
+        <w:rPr>
+          <w:i/>
+          <w:iCs/>
+        </w:rPr>
+        <w:br/>
+      </w:r>
       <w:proofErr w:type="spellStart"/>
       <w:r>
         <w:rPr>
@@ -613,6 +627,27 @@
           <w:i/>
         </w:rPr>
         <w:t>, 4pm – 6pm</w:t>
+      </w:r>
+    </w:p>
+    <w:p>
+      <w:pPr>
+        <w:rPr>
+          <w:i/>
+        </w:rPr>
+      </w:pPr>
+      <w:r>
+        <w:rPr>
+          <w:b/>
+          <w:bCs/>
+          <w:i/>
+        </w:rPr>
+        <w:t>Attendance:</w:t>
+      </w:r>
+      <w:r>
+        <w:rPr>
+          <w:i/>
+        </w:rPr>
+        <w:t xml:space="preserve"> Everyone</w:t>
       </w:r>
     </w:p>
     <w:tbl>
@@ -1160,7 +1195,7 @@
           <w:bdr w:val="none" w:sz="0" w:space="0" w:color="auto" w:frame="1"/>
         </w:rPr>
         <w:drawing>
-          <wp:inline distT="0" distB="0" distL="0" distR="0">
+          <wp:inline distT="0" distB="0" distL="0" distR="0" wp14:anchorId="08B18E7C" wp14:editId="1EB3D9CE">
             <wp:extent cx="3727450" cy="3784821"/>
             <wp:effectExtent l="0" t="0" r="6350" b="6350"/>
             <wp:docPr id="3" name="Picture 3" descr="https://lh3.googleusercontent.com/BEz3orzNxcm2m_u2zfaEGlHtFnlHbyErZ71MK631illbBAxHKSjcCuAGEWTkyG8DPNaJiDDY2xM2Z8UGADkyW_G1O2bI1pVZOHsBm2g9b1LYM3ad-sfVc5MIrNZbpaaFf5qV0kxu"/>
@@ -1223,6 +1258,7 @@
           <w:rFonts w:eastAsia="Times New Roman"/>
           <w:szCs w:val="24"/>
         </w:rPr>
+        <w:lastRenderedPageBreak/>
         <w:t>There</w:t>
       </w:r>
       <w:r>
@@ -1325,7 +1361,6 @@
           <w:bCs/>
           <w:szCs w:val="24"/>
         </w:rPr>
-        <w:lastRenderedPageBreak/>
         <w:t>What will the arena look like?</w:t>
       </w:r>
     </w:p>
@@ -1377,7 +1412,7 @@
           <w:bdr w:val="none" w:sz="0" w:space="0" w:color="auto" w:frame="1"/>
         </w:rPr>
         <w:drawing>
-          <wp:inline distT="0" distB="0" distL="0" distR="0">
+          <wp:inline distT="0" distB="0" distL="0" distR="0" wp14:anchorId="74B7747F" wp14:editId="3CFD22F9">
             <wp:extent cx="4133850" cy="3838575"/>
             <wp:effectExtent l="0" t="0" r="0" b="9525"/>
             <wp:docPr id="2" name="Picture 2" descr="https://lh3.googleusercontent.com/_6JfI3PvEauGnUH9jllEjetJbxv_llEwxx1eTb-OD9nWHgKijuLQigFaiWibou8MHD13TA-29pz0YfQR4cAO-0byOfBe-uQ80oBMYI39_1eOWP2Hai1PtI3FI57_wLEjiueVw3nY"/>
@@ -1574,8 +1609,6 @@
         </w:rPr>
         <w:t>D</w:t>
       </w:r>
-      <w:bookmarkStart w:id="1" w:name="_GoBack"/>
-      <w:bookmarkEnd w:id="1"/>
       <w:r>
         <w:rPr>
           <w:rFonts w:eastAsia="Times New Roman"/>
@@ -1756,6 +1789,7 @@
           <w:bCs/>
           <w:szCs w:val="24"/>
         </w:rPr>
+        <w:lastRenderedPageBreak/>
         <w:t>How will the robot navigate?</w:t>
       </w:r>
     </w:p>
@@ -1800,7 +1834,6 @@
           <w:rFonts w:eastAsia="Times New Roman"/>
           <w:szCs w:val="24"/>
         </w:rPr>
-        <w:lastRenderedPageBreak/>
         <w:t xml:space="preserve">The system to help the robot determine where it is and where it has gone is called </w:t>
       </w:r>
       <w:r>
@@ -1852,7 +1885,7 @@
           <w:bdr w:val="none" w:sz="0" w:space="0" w:color="auto" w:frame="1"/>
         </w:rPr>
         <w:drawing>
-          <wp:inline distT="0" distB="0" distL="0" distR="0">
+          <wp:inline distT="0" distB="0" distL="0" distR="0" wp14:anchorId="56338798" wp14:editId="11E5A398">
             <wp:extent cx="5943600" cy="3648075"/>
             <wp:effectExtent l="0" t="0" r="0" b="9525"/>
             <wp:docPr id="1" name="Picture 1" descr="https://lh4.googleusercontent.com/KiO2C9JQbKaiH7IMOMYVL7hi_QN_1h0dTbGYKONHM2_Ioi5jF16HnsFW9TijawftVCgQ4grwIlXEJUQFOJtxNGbRt_wOCbXLL1HiQiiazIn9M0mVLV2U-OvtK0rqa9QffEmejdIJ"/>
@@ -2149,8 +2182,8 @@
       <w:pPr>
         <w:pStyle w:val="Heading2"/>
       </w:pPr>
-      <w:bookmarkStart w:id="2" w:name="_2._Sub-components:"/>
-      <w:bookmarkEnd w:id="2"/>
+      <w:bookmarkStart w:id="1" w:name="_2._Sub-components:"/>
+      <w:bookmarkEnd w:id="1"/>
       <w:r>
         <w:t xml:space="preserve">2. </w:t>
       </w:r>
@@ -2225,6 +2258,7 @@
           <w:color w:val="auto"/>
           <w:szCs w:val="24"/>
         </w:rPr>
+        <w:lastRenderedPageBreak/>
         <w:t>Barcode scanning system: The robot must be able to read the barcode correctly to get the right box</w:t>
       </w:r>
     </w:p>
@@ -2248,7 +2282,6 @@
           <w:color w:val="auto"/>
           <w:szCs w:val="24"/>
         </w:rPr>
-        <w:lastRenderedPageBreak/>
         <w:t>Pick up system: A good pick up system helps the robot retrieve a box surely (not dropping the box half-way) and in a timely manner. The system also manages dropping off the box when going back to the HOME location</w:t>
       </w:r>
     </w:p>
@@ -2320,8 +2353,8 @@
       <w:pPr>
         <w:pStyle w:val="Heading2"/>
       </w:pPr>
-      <w:bookmarkStart w:id="3" w:name="_3._Testing_plans:"/>
-      <w:bookmarkEnd w:id="3"/>
+      <w:bookmarkStart w:id="2" w:name="_3._Testing_plans:"/>
+      <w:bookmarkEnd w:id="2"/>
       <w:r>
         <w:t xml:space="preserve">3. </w:t>
       </w:r>
@@ -2988,21 +3021,28 @@
       <w:pPr>
         <w:pStyle w:val="Heading2"/>
       </w:pPr>
-      <w:bookmarkStart w:id="4" w:name="_4._Project_management:"/>
+      <w:bookmarkStart w:id="3" w:name="_4._Project_management:"/>
+      <w:bookmarkEnd w:id="3"/>
+      <w:r>
+        <w:lastRenderedPageBreak/>
+        <w:t xml:space="preserve">4. </w:t>
+      </w:r>
+      <w:r>
+        <w:t>Project management:</w:t>
+      </w:r>
+    </w:p>
+    <w:p>
+      <w:pPr>
+        <w:ind w:firstLine="720"/>
+      </w:pPr>
+    </w:p>
+    <w:p>
+      <w:pPr>
+        <w:ind w:firstLine="720"/>
+      </w:pPr>
+      <w:bookmarkStart w:id="4" w:name="_GoBack"/>
       <w:bookmarkEnd w:id="4"/>
       <w:r>
-        <w:t xml:space="preserve">4. </w:t>
-      </w:r>
-      <w:r>
-        <w:t>Project management:</w:t>
-      </w:r>
-    </w:p>
-    <w:p>
-      <w:pPr>
-        <w:ind w:firstLine="720"/>
-      </w:pPr>
-      <w:r>
-        <w:lastRenderedPageBreak/>
         <w:t xml:space="preserve">Based on the functional break down of </w:t>
       </w:r>
       <w:r>
@@ -3100,7 +3140,7 @@
           <w:noProof/>
         </w:rPr>
         <w:drawing>
-          <wp:inline distT="0" distB="0" distL="0" distR="0">
+          <wp:inline distT="0" distB="0" distL="0" distR="0" wp14:anchorId="31C1BBBC" wp14:editId="704BFA01">
             <wp:extent cx="6353092" cy="3857455"/>
             <wp:effectExtent l="0" t="0" r="0" b="0"/>
             <wp:docPr id="4" name="Picture 4"/>
@@ -3178,7 +3218,7 @@
         </w:rPr>
         <w:lastRenderedPageBreak/>
         <w:drawing>
-          <wp:inline distT="0" distB="0" distL="0" distR="0">
+          <wp:inline distT="0" distB="0" distL="0" distR="0" wp14:anchorId="2DC2E8FB" wp14:editId="2970BF53">
             <wp:extent cx="6368415" cy="4389120"/>
             <wp:effectExtent l="0" t="0" r="0" b="0"/>
             <wp:docPr id="5" name="Picture 5"/>
@@ -3247,7 +3287,7 @@
           <w:sz w:val="22"/>
         </w:rPr>
         <w:drawing>
-          <wp:inline distT="0" distB="0" distL="0" distR="0">
+          <wp:inline distT="0" distB="0" distL="0" distR="0" wp14:anchorId="65689A55" wp14:editId="78F59E25">
             <wp:extent cx="6858000" cy="2544418"/>
             <wp:effectExtent l="0" t="0" r="0" b="8890"/>
             <wp:docPr id="6" name="Picture 6"/>
@@ -3304,6 +3344,869 @@
         <w:t>(Image of Team 271’s Gantt Chart for project 5)</w:t>
       </w:r>
     </w:p>
+    <w:p>
+      <w:pPr>
+        <w:rPr>
+          <w:i/>
+          <w:sz w:val="22"/>
+        </w:rPr>
+      </w:pPr>
+      <w:r>
+        <w:rPr>
+          <w:i/>
+          <w:sz w:val="22"/>
+        </w:rPr>
+        <w:br w:type="page"/>
+      </w:r>
+    </w:p>
+    <w:p>
+      <w:pPr>
+        <w:pStyle w:val="Heading1"/>
+      </w:pPr>
+      <w:r>
+        <w:lastRenderedPageBreak/>
+        <w:t xml:space="preserve">Meeting </w:t>
+      </w:r>
+      <w:r>
+        <w:t>2</w:t>
+      </w:r>
+      <w:r>
+        <w:t xml:space="preserve">: </w:t>
+      </w:r>
+      <w:r>
+        <w:t xml:space="preserve">Navigation </w:t>
+      </w:r>
+      <w:r>
+        <w:t>system</w:t>
+      </w:r>
+    </w:p>
+    <w:p>
+      <w:pPr>
+        <w:rPr>
+          <w:i/>
+        </w:rPr>
+      </w:pPr>
+      <w:r>
+        <w:rPr>
+          <w:i/>
+          <w:iCs/>
+        </w:rPr>
+        <w:t>Feb 1</w:t>
+      </w:r>
+      <w:r>
+        <w:rPr>
+          <w:i/>
+          <w:iCs/>
+        </w:rPr>
+        <w:t>4</w:t>
+      </w:r>
+      <w:r>
+        <w:rPr>
+          <w:i/>
+          <w:iCs/>
+        </w:rPr>
+        <w:t>, 2020</w:t>
+      </w:r>
+      <w:r>
+        <w:rPr>
+          <w:i/>
+          <w:iCs/>
+        </w:rPr>
+        <w:br/>
+      </w:r>
+      <w:proofErr w:type="spellStart"/>
+      <w:r>
+        <w:rPr>
+          <w:i/>
+        </w:rPr>
+        <w:t>Langsam</w:t>
+      </w:r>
+      <w:proofErr w:type="spellEnd"/>
+      <w:r>
+        <w:rPr>
+          <w:i/>
+        </w:rPr>
+        <w:t xml:space="preserve"> Library, 4pm – 6pm</w:t>
+      </w:r>
+    </w:p>
+    <w:p>
+      <w:pPr>
+        <w:rPr>
+          <w:i/>
+        </w:rPr>
+      </w:pPr>
+      <w:r>
+        <w:rPr>
+          <w:b/>
+          <w:bCs/>
+          <w:i/>
+        </w:rPr>
+        <w:t>Attendance:</w:t>
+      </w:r>
+      <w:r>
+        <w:rPr>
+          <w:i/>
+        </w:rPr>
+        <w:t xml:space="preserve"> Everyone</w:t>
+      </w:r>
+    </w:p>
+    <w:tbl>
+      <w:tblPr>
+        <w:tblStyle w:val="TableGrid"/>
+        <w:tblW w:w="0" w:type="auto"/>
+        <w:tblLook w:val="04A0" w:firstRow="1" w:lastRow="0" w:firstColumn="1" w:lastColumn="0" w:noHBand="0" w:noVBand="1"/>
+      </w:tblPr>
+      <w:tblGrid>
+        <w:gridCol w:w="4675"/>
+        <w:gridCol w:w="6030"/>
+      </w:tblGrid>
+      <w:tr>
+        <w:tc>
+          <w:tcPr>
+            <w:tcW w:w="4675" w:type="dxa"/>
+          </w:tcPr>
+          <w:p>
+            <w:pPr>
+              <w:rPr>
+                <w:rFonts w:eastAsia="Times New Roman"/>
+                <w:color w:val="auto"/>
+                <w:szCs w:val="24"/>
+              </w:rPr>
+            </w:pPr>
+            <w:r>
+              <w:rPr>
+                <w:rFonts w:eastAsia="Times New Roman"/>
+                <w:color w:val="auto"/>
+                <w:szCs w:val="24"/>
+              </w:rPr>
+              <w:t>Task</w:t>
+            </w:r>
+          </w:p>
+        </w:tc>
+        <w:tc>
+          <w:tcPr>
+            <w:tcW w:w="6030" w:type="dxa"/>
+          </w:tcPr>
+          <w:p>
+            <w:pPr>
+              <w:rPr>
+                <w:rFonts w:eastAsia="Times New Roman"/>
+                <w:color w:val="auto"/>
+                <w:szCs w:val="24"/>
+              </w:rPr>
+            </w:pPr>
+            <w:r>
+              <w:rPr>
+                <w:rFonts w:eastAsia="Times New Roman"/>
+                <w:color w:val="auto"/>
+                <w:szCs w:val="24"/>
+              </w:rPr>
+              <w:t>Reflection</w:t>
+            </w:r>
+          </w:p>
+        </w:tc>
+      </w:tr>
+      <w:tr>
+        <w:tc>
+          <w:tcPr>
+            <w:tcW w:w="4675" w:type="dxa"/>
+          </w:tcPr>
+          <w:p>
+            <w:pPr>
+              <w:pStyle w:val="ListParagraph"/>
+              <w:numPr>
+                <w:ilvl w:val="0"/>
+                <w:numId w:val="18"/>
+              </w:numPr>
+              <w:ind w:left="242" w:hanging="270"/>
+              <w:rPr>
+                <w:rFonts w:eastAsia="Times New Roman"/>
+                <w:color w:val="auto"/>
+                <w:szCs w:val="24"/>
+              </w:rPr>
+            </w:pPr>
+            <w:r>
+              <w:rPr>
+                <w:rFonts w:eastAsia="Times New Roman"/>
+                <w:color w:val="auto"/>
+                <w:szCs w:val="24"/>
+              </w:rPr>
+              <w:t>Brainstorm</w:t>
+            </w:r>
+            <w:r>
+              <w:rPr>
+                <w:rFonts w:eastAsia="Times New Roman"/>
+                <w:color w:val="auto"/>
+                <w:szCs w:val="24"/>
+              </w:rPr>
+              <w:t xml:space="preserve">, </w:t>
+            </w:r>
+            <w:r>
+              <w:rPr>
+                <w:rFonts w:eastAsia="Times New Roman"/>
+                <w:color w:val="auto"/>
+                <w:szCs w:val="24"/>
+              </w:rPr>
+              <w:t>choose idea</w:t>
+            </w:r>
+            <w:r>
+              <w:rPr>
+                <w:rFonts w:eastAsia="Times New Roman"/>
+                <w:color w:val="auto"/>
+                <w:szCs w:val="24"/>
+              </w:rPr>
+              <w:t xml:space="preserve">, and prototype the </w:t>
+            </w:r>
+            <w:r>
+              <w:rPr>
+                <w:rFonts w:eastAsia="Times New Roman"/>
+                <w:color w:val="auto"/>
+                <w:szCs w:val="24"/>
+              </w:rPr>
+              <w:t>robot</w:t>
+            </w:r>
+            <w:r>
+              <w:rPr>
+                <w:rFonts w:eastAsia="Times New Roman"/>
+                <w:color w:val="auto"/>
+                <w:szCs w:val="24"/>
+              </w:rPr>
+              <w:t>’s</w:t>
+            </w:r>
+            <w:r>
+              <w:rPr>
+                <w:rFonts w:eastAsia="Times New Roman"/>
+                <w:color w:val="auto"/>
+                <w:szCs w:val="24"/>
+              </w:rPr>
+              <w:t xml:space="preserve"> navigation/movement system</w:t>
+            </w:r>
+          </w:p>
+          <w:p>
+            <w:pPr>
+              <w:pStyle w:val="ListParagraph"/>
+              <w:numPr>
+                <w:ilvl w:val="0"/>
+                <w:numId w:val="18"/>
+              </w:numPr>
+              <w:ind w:left="242" w:hanging="270"/>
+              <w:rPr>
+                <w:rFonts w:eastAsia="Times New Roman"/>
+                <w:color w:val="auto"/>
+                <w:szCs w:val="24"/>
+              </w:rPr>
+            </w:pPr>
+            <w:r>
+              <w:rPr>
+                <w:rFonts w:eastAsia="Times New Roman"/>
+                <w:color w:val="auto"/>
+                <w:szCs w:val="24"/>
+              </w:rPr>
+              <w:t>Implement a program to make robot go forward and backward</w:t>
+            </w:r>
+          </w:p>
+          <w:p>
+            <w:pPr>
+              <w:pStyle w:val="ListParagraph"/>
+              <w:numPr>
+                <w:ilvl w:val="0"/>
+                <w:numId w:val="18"/>
+              </w:numPr>
+              <w:ind w:left="242" w:hanging="270"/>
+              <w:rPr>
+                <w:rFonts w:eastAsia="Times New Roman"/>
+                <w:color w:val="auto"/>
+                <w:szCs w:val="24"/>
+              </w:rPr>
+            </w:pPr>
+            <w:r>
+              <w:rPr>
+                <w:rFonts w:eastAsia="Times New Roman"/>
+                <w:color w:val="auto"/>
+                <w:szCs w:val="24"/>
+              </w:rPr>
+              <w:t>Implement a program to make robot turn 180 degree</w:t>
+            </w:r>
+          </w:p>
+          <w:p>
+            <w:pPr>
+              <w:pStyle w:val="ListParagraph"/>
+              <w:numPr>
+                <w:ilvl w:val="0"/>
+                <w:numId w:val="18"/>
+              </w:numPr>
+              <w:ind w:left="242" w:hanging="270"/>
+              <w:rPr>
+                <w:rFonts w:eastAsia="Times New Roman"/>
+                <w:color w:val="auto"/>
+                <w:szCs w:val="24"/>
+              </w:rPr>
+            </w:pPr>
+            <w:r>
+              <w:rPr>
+                <w:rFonts w:eastAsia="Times New Roman"/>
+                <w:color w:val="auto"/>
+                <w:szCs w:val="24"/>
+              </w:rPr>
+              <w:t>Test for robot speed</w:t>
+            </w:r>
+          </w:p>
+        </w:tc>
+        <w:tc>
+          <w:tcPr>
+            <w:tcW w:w="6030" w:type="dxa"/>
+          </w:tcPr>
+          <w:p>
+            <w:pPr>
+              <w:pStyle w:val="ListParagraph"/>
+              <w:numPr>
+                <w:ilvl w:val="0"/>
+                <w:numId w:val="19"/>
+              </w:numPr>
+              <w:ind w:left="248" w:hanging="270"/>
+              <w:rPr>
+                <w:rFonts w:eastAsia="Times New Roman"/>
+                <w:color w:val="auto"/>
+                <w:szCs w:val="24"/>
+              </w:rPr>
+            </w:pPr>
+            <w:r>
+              <w:rPr>
+                <w:rFonts w:eastAsia="Times New Roman"/>
+                <w:color w:val="auto"/>
+                <w:szCs w:val="24"/>
+              </w:rPr>
+              <w:t>We</w:t>
+            </w:r>
+            <w:r>
+              <w:rPr>
+                <w:rFonts w:eastAsia="Times New Roman"/>
+                <w:color w:val="auto"/>
+                <w:szCs w:val="24"/>
+              </w:rPr>
+              <w:t xml:space="preserve"> </w:t>
+            </w:r>
+            <w:r>
+              <w:rPr>
+                <w:rFonts w:eastAsia="Times New Roman"/>
+                <w:color w:val="auto"/>
+                <w:szCs w:val="24"/>
+              </w:rPr>
+              <w:t>built a</w:t>
+            </w:r>
+            <w:r>
+              <w:rPr>
+                <w:rFonts w:eastAsia="Times New Roman"/>
+                <w:color w:val="auto"/>
+                <w:szCs w:val="24"/>
+              </w:rPr>
+              <w:t xml:space="preserve"> robot with 2 </w:t>
+            </w:r>
+            <w:r>
+              <w:rPr>
+                <w:rFonts w:eastAsia="Times New Roman"/>
+                <w:color w:val="auto"/>
+                <w:szCs w:val="24"/>
+              </w:rPr>
+              <w:t xml:space="preserve">main </w:t>
+            </w:r>
+            <w:r>
+              <w:rPr>
+                <w:rFonts w:eastAsia="Times New Roman"/>
+                <w:color w:val="auto"/>
+                <w:szCs w:val="24"/>
+              </w:rPr>
+              <w:t>wheels in front and a small metal marble to support the back</w:t>
+            </w:r>
+            <w:r>
+              <w:rPr>
+                <w:rFonts w:eastAsia="Times New Roman"/>
+                <w:color w:val="auto"/>
+                <w:szCs w:val="24"/>
+              </w:rPr>
+              <w:t xml:space="preserve"> (</w:t>
+            </w:r>
+            <w:hyperlink w:anchor="_1._Robot_prototyping" w:history="1">
+              <w:r>
+                <w:rPr>
+                  <w:rStyle w:val="Hyperlink"/>
+                  <w:rFonts w:eastAsia="Times New Roman"/>
+                  <w:szCs w:val="24"/>
+                </w:rPr>
+                <w:t xml:space="preserve">details </w:t>
+              </w:r>
+              <w:r>
+                <w:rPr>
+                  <w:rStyle w:val="Hyperlink"/>
+                  <w:rFonts w:eastAsia="Times New Roman"/>
+                  <w:szCs w:val="24"/>
+                </w:rPr>
+                <w:t>b</w:t>
+              </w:r>
+              <w:r>
+                <w:rPr>
+                  <w:rStyle w:val="Hyperlink"/>
+                  <w:rFonts w:eastAsia="Times New Roman"/>
+                  <w:szCs w:val="24"/>
+                </w:rPr>
+                <w:t>elow</w:t>
+              </w:r>
+            </w:hyperlink>
+            <w:r>
+              <w:rPr>
+                <w:rFonts w:eastAsia="Times New Roman"/>
+                <w:color w:val="auto"/>
+                <w:szCs w:val="24"/>
+              </w:rPr>
+              <w:t>)</w:t>
+            </w:r>
+          </w:p>
+          <w:p>
+            <w:pPr>
+              <w:pStyle w:val="ListParagraph"/>
+              <w:numPr>
+                <w:ilvl w:val="0"/>
+                <w:numId w:val="19"/>
+              </w:numPr>
+              <w:ind w:left="248" w:hanging="270"/>
+              <w:rPr>
+                <w:rFonts w:eastAsia="Times New Roman"/>
+                <w:color w:val="auto"/>
+                <w:szCs w:val="24"/>
+              </w:rPr>
+            </w:pPr>
+            <w:r>
+              <w:rPr>
+                <w:rFonts w:eastAsia="Times New Roman"/>
+                <w:color w:val="auto"/>
+                <w:szCs w:val="24"/>
+              </w:rPr>
+              <w:t>Our</w:t>
+            </w:r>
+            <w:r>
+              <w:rPr>
+                <w:rFonts w:eastAsia="Times New Roman"/>
+                <w:color w:val="auto"/>
+                <w:szCs w:val="24"/>
+              </w:rPr>
+              <w:t xml:space="preserve"> </w:t>
+            </w:r>
+            <w:r>
+              <w:rPr>
+                <w:rFonts w:eastAsia="Times New Roman"/>
+                <w:color w:val="auto"/>
+                <w:szCs w:val="24"/>
+              </w:rPr>
+              <w:t xml:space="preserve">Python </w:t>
+            </w:r>
+            <w:r>
+              <w:rPr>
+                <w:rFonts w:eastAsia="Times New Roman"/>
+                <w:color w:val="auto"/>
+                <w:szCs w:val="24"/>
+              </w:rPr>
+              <w:t xml:space="preserve">code </w:t>
+            </w:r>
+            <w:r>
+              <w:rPr>
+                <w:rFonts w:eastAsia="Times New Roman"/>
+                <w:color w:val="auto"/>
+                <w:szCs w:val="24"/>
+              </w:rPr>
+              <w:t>implemented</w:t>
+            </w:r>
+            <w:r>
+              <w:rPr>
+                <w:rFonts w:eastAsia="Times New Roman"/>
+                <w:color w:val="auto"/>
+                <w:szCs w:val="24"/>
+              </w:rPr>
+              <w:t xml:space="preserve"> </w:t>
+            </w:r>
+            <w:r>
+              <w:rPr>
+                <w:rFonts w:eastAsia="Times New Roman"/>
+                <w:color w:val="auto"/>
+                <w:szCs w:val="24"/>
+              </w:rPr>
+              <w:t xml:space="preserve">a </w:t>
+            </w:r>
+            <w:r>
+              <w:rPr>
+                <w:rFonts w:eastAsia="Times New Roman"/>
+                <w:color w:val="auto"/>
+                <w:szCs w:val="24"/>
+              </w:rPr>
+              <w:t>PID algorithm with gyro sensor to help redirect</w:t>
+            </w:r>
+            <w:r>
+              <w:rPr>
+                <w:rFonts w:eastAsia="Times New Roman"/>
+                <w:color w:val="auto"/>
+                <w:szCs w:val="24"/>
+              </w:rPr>
+              <w:t xml:space="preserve"> the</w:t>
+            </w:r>
+            <w:r>
+              <w:rPr>
+                <w:rFonts w:eastAsia="Times New Roman"/>
+                <w:color w:val="auto"/>
+                <w:szCs w:val="24"/>
+              </w:rPr>
+              <w:t xml:space="preserve"> robot </w:t>
+            </w:r>
+            <w:r>
+              <w:rPr>
+                <w:rFonts w:eastAsia="Times New Roman"/>
+                <w:color w:val="auto"/>
+                <w:szCs w:val="24"/>
+              </w:rPr>
+              <w:t xml:space="preserve">if it </w:t>
+            </w:r>
+            <w:proofErr w:type="gramStart"/>
+            <w:r>
+              <w:rPr>
+                <w:rFonts w:eastAsia="Times New Roman"/>
+                <w:color w:val="auto"/>
+                <w:szCs w:val="24"/>
+              </w:rPr>
+              <w:t>veers</w:t>
+            </w:r>
+            <w:r>
+              <w:rPr>
+                <w:rFonts w:eastAsia="Times New Roman"/>
+                <w:color w:val="auto"/>
+                <w:szCs w:val="24"/>
+              </w:rPr>
+              <w:t>(</w:t>
+            </w:r>
+            <w:proofErr w:type="gramEnd"/>
+            <w:hyperlink w:anchor="_3._Testing_plans:" w:history="1">
+              <w:r>
+                <w:rPr>
+                  <w:rStyle w:val="Hyperlink"/>
+                  <w:rFonts w:eastAsia="Times New Roman"/>
+                  <w:szCs w:val="24"/>
+                </w:rPr>
+                <w:t>details below</w:t>
+              </w:r>
+            </w:hyperlink>
+            <w:r>
+              <w:rPr>
+                <w:rFonts w:eastAsia="Times New Roman"/>
+                <w:color w:val="auto"/>
+                <w:szCs w:val="24"/>
+              </w:rPr>
+              <w:t>)</w:t>
+            </w:r>
+          </w:p>
+          <w:p>
+            <w:pPr>
+              <w:pStyle w:val="ListParagraph"/>
+              <w:numPr>
+                <w:ilvl w:val="0"/>
+                <w:numId w:val="19"/>
+              </w:numPr>
+              <w:ind w:left="248" w:hanging="270"/>
+              <w:rPr>
+                <w:rFonts w:eastAsia="Times New Roman"/>
+                <w:color w:val="auto"/>
+                <w:szCs w:val="24"/>
+              </w:rPr>
+            </w:pPr>
+            <w:r>
+              <w:rPr>
+                <w:rFonts w:eastAsia="Times New Roman"/>
+                <w:color w:val="auto"/>
+                <w:szCs w:val="24"/>
+              </w:rPr>
+              <w:t>Using gyro sensor readings, we programmed the robot to turn until a desired angle is reached</w:t>
+            </w:r>
+            <w:r>
+              <w:rPr>
+                <w:rFonts w:eastAsia="Times New Roman"/>
+                <w:color w:val="auto"/>
+                <w:szCs w:val="24"/>
+              </w:rPr>
+              <w:t xml:space="preserve"> (</w:t>
+            </w:r>
+            <w:hyperlink w:anchor="_4._Project_management:" w:history="1">
+              <w:r>
+                <w:rPr>
+                  <w:rStyle w:val="Hyperlink"/>
+                  <w:rFonts w:eastAsia="Times New Roman"/>
+                  <w:szCs w:val="24"/>
+                </w:rPr>
+                <w:t>details below</w:t>
+              </w:r>
+            </w:hyperlink>
+            <w:r>
+              <w:rPr>
+                <w:rFonts w:eastAsia="Times New Roman"/>
+                <w:color w:val="auto"/>
+                <w:szCs w:val="24"/>
+              </w:rPr>
+              <w:t>)</w:t>
+            </w:r>
+          </w:p>
+          <w:p>
+            <w:pPr>
+              <w:pStyle w:val="ListParagraph"/>
+              <w:numPr>
+                <w:ilvl w:val="0"/>
+                <w:numId w:val="19"/>
+              </w:numPr>
+              <w:ind w:left="248" w:hanging="270"/>
+              <w:rPr>
+                <w:rFonts w:eastAsia="Times New Roman"/>
+                <w:color w:val="auto"/>
+                <w:szCs w:val="24"/>
+              </w:rPr>
+            </w:pPr>
+            <w:r>
+              <w:rPr>
+                <w:rFonts w:eastAsia="Times New Roman"/>
+                <w:color w:val="auto"/>
+                <w:szCs w:val="24"/>
+              </w:rPr>
+              <w:t>We tested with 20 trials, on tile and paper surface; the robot speed is determined</w:t>
+            </w:r>
+            <w:r>
+              <w:rPr>
+                <w:rFonts w:eastAsia="Times New Roman"/>
+                <w:color w:val="auto"/>
+                <w:szCs w:val="24"/>
+              </w:rPr>
+              <w:t xml:space="preserve"> to be 10cm/s (</w:t>
+            </w:r>
+            <w:r>
+              <w:rPr>
+                <w:rFonts w:eastAsia="Times New Roman"/>
+                <w:color w:val="auto"/>
+                <w:szCs w:val="24"/>
+              </w:rPr>
+              <w:t>going forward</w:t>
+            </w:r>
+            <w:r>
+              <w:rPr>
+                <w:rFonts w:eastAsia="Times New Roman"/>
+                <w:color w:val="auto"/>
+                <w:szCs w:val="24"/>
+              </w:rPr>
+              <w:t>) and 11cm/s (</w:t>
+            </w:r>
+            <w:r>
+              <w:rPr>
+                <w:rFonts w:eastAsia="Times New Roman"/>
+                <w:color w:val="auto"/>
+                <w:szCs w:val="24"/>
+              </w:rPr>
+              <w:t>going backward</w:t>
+            </w:r>
+            <w:r>
+              <w:rPr>
+                <w:rFonts w:eastAsia="Times New Roman"/>
+                <w:color w:val="auto"/>
+                <w:szCs w:val="24"/>
+              </w:rPr>
+              <w:t>)</w:t>
+            </w:r>
+          </w:p>
+        </w:tc>
+      </w:tr>
+    </w:tbl>
+    <w:p>
+      <w:pPr>
+        <w:rPr>
+          <w:iCs/>
+          <w:szCs w:val="24"/>
+        </w:rPr>
+      </w:pPr>
+    </w:p>
+    <w:p>
+      <w:pPr>
+        <w:rPr>
+          <w:b/>
+          <w:bCs/>
+          <w:iCs/>
+          <w:szCs w:val="24"/>
+        </w:rPr>
+      </w:pPr>
+      <w:r>
+        <w:rPr>
+          <w:b/>
+          <w:bCs/>
+          <w:iCs/>
+          <w:szCs w:val="24"/>
+        </w:rPr>
+        <w:t>Details</w:t>
+      </w:r>
+      <w:r>
+        <w:rPr>
+          <w:b/>
+          <w:bCs/>
+          <w:iCs/>
+          <w:szCs w:val="24"/>
+        </w:rPr>
+        <w:t>:</w:t>
+      </w:r>
+    </w:p>
+    <w:p>
+      <w:pPr>
+        <w:pStyle w:val="Heading2"/>
+      </w:pPr>
+      <w:bookmarkStart w:id="5" w:name="_1._Robot_prototyping"/>
+      <w:bookmarkEnd w:id="5"/>
+      <w:r>
+        <w:t>1. Robot prototyping</w:t>
+      </w:r>
+      <w:r>
+        <w:t>:</w:t>
+      </w:r>
+    </w:p>
+    <w:p>
+      <w:r>
+        <w:t xml:space="preserve">After reading the descriptions of project 5, we understood that there would be no restrictions on the robot’s movement system, so we decided to use </w:t>
+      </w:r>
+      <w:r>
+        <w:rPr>
+          <w:b/>
+          <w:bCs/>
+        </w:rPr>
+        <w:t xml:space="preserve">wheels </w:t>
+      </w:r>
+      <w:r>
+        <w:t>as the mean of transportation. Wheels have the advantage of being easy to implement, easy to control, while also agile enough to allow robot to dodge obstacles in the arena.</w:t>
+      </w:r>
+    </w:p>
+    <w:p>
+      <w:r>
+        <w:t>As for how many wheels, we discussed and decided to</w:t>
+      </w:r>
+      <w:r>
+        <w:t xml:space="preserve"> go with 2 wheels because it</w:t>
+      </w:r>
+      <w:r>
+        <w:t xml:space="preserve"> is</w:t>
+      </w:r>
+      <w:r>
+        <w:t xml:space="preserve"> easier to implement </w:t>
+      </w:r>
+      <w:r>
+        <w:t>and has</w:t>
+      </w:r>
+      <w:r>
+        <w:t xml:space="preserve"> less variability</w:t>
+      </w:r>
+      <w:r>
+        <w:t xml:space="preserve">. </w:t>
+      </w:r>
+      <w:r>
+        <w:t xml:space="preserve">There are only 2 motors so </w:t>
+      </w:r>
+      <w:r>
+        <w:t xml:space="preserve">4 wheels </w:t>
+      </w:r>
+      <w:r>
+        <w:t xml:space="preserve">would </w:t>
+      </w:r>
+      <w:r>
+        <w:t xml:space="preserve">mean </w:t>
+      </w:r>
+      <w:r>
+        <w:t xml:space="preserve">involving </w:t>
+      </w:r>
+      <w:r>
+        <w:t>gears</w:t>
+      </w:r>
+      <w:r>
+        <w:t xml:space="preserve"> or tread to connect the front and back part, and these systems have big variability being vulnerable to popping in and out.</w:t>
+      </w:r>
+    </w:p>
+    <w:p>
+      <w:r>
+        <w:t xml:space="preserve"> </w:t>
+      </w:r>
+      <w:r>
+        <w:t xml:space="preserve">However, upon </w:t>
+      </w:r>
+      <w:r>
+        <w:t>building the two big wheels into the EV3 bricks and the two motors</w:t>
+      </w:r>
+      <w:r>
+        <w:t xml:space="preserve">, we saw that our robot is falling downward at the back part because the two wheels assembled were at the front. Therefore, we revised our design to have a metal ball at the back, acting as a third wheel, to balance out the two wheels at the front, creating a strong triangular structure. The ball wouldn’t need a motor to function, so that is </w:t>
+      </w:r>
+      <w:r>
+        <w:t xml:space="preserve">also </w:t>
+      </w:r>
+      <w:r>
+        <w:t>a plus.</w:t>
+      </w:r>
+    </w:p>
+    <w:p>
+      <w:r>
+        <w:t>The final design of our robot navigation system is described in the image below:</w:t>
+      </w:r>
+    </w:p>
+    <w:p>
+      <w:r>
+        <w:t>&lt;</w:t>
+      </w:r>
+      <w:proofErr w:type="spellStart"/>
+      <w:r>
+        <w:t>img</w:t>
+      </w:r>
+      <w:proofErr w:type="spellEnd"/>
+      <w:r>
+        <w:t>&gt;</w:t>
+      </w:r>
+    </w:p>
+    <w:p>
+      <w:pPr>
+        <w:pStyle w:val="Heading2"/>
+      </w:pPr>
+      <w:r>
+        <w:t>2. Going straight</w:t>
+      </w:r>
+      <w:r>
+        <w:t>:</w:t>
+      </w:r>
+    </w:p>
+    <w:p>
+      <w:r>
+        <w:t>&lt;p&gt;</w:t>
+      </w:r>
+    </w:p>
+    <w:p>
+      <w:pPr>
+        <w:pStyle w:val="Heading2"/>
+      </w:pPr>
+      <w:r>
+        <w:t>3. Turning 180 degrees</w:t>
+      </w:r>
+      <w:r>
+        <w:t>:</w:t>
+      </w:r>
+    </w:p>
+    <w:p>
+      <w:r>
+        <w:t>&lt;p&gt;</w:t>
+      </w:r>
+    </w:p>
+    <w:p>
+      <w:pPr>
+        <w:pStyle w:val="Heading2"/>
+      </w:pPr>
+      <w:r>
+        <w:t>4. Determine the robot’s speed</w:t>
+      </w:r>
+      <w:r>
+        <w:t>:</w:t>
+      </w:r>
+    </w:p>
+    <w:p/>
+    <w:p/>
+    <w:p/>
     <w:sectPr>
       <w:pgSz w:w="12240" w:h="15840"/>
       <w:pgMar w:top="720" w:right="720" w:bottom="720" w:left="720" w:header="720" w:footer="720" w:gutter="0"/>
@@ -4026,6 +4929,95 @@
     </w:lvl>
   </w:abstractNum>
   <w:abstractNum w:abstractNumId="6" w15:restartNumberingAfterBreak="0">
+    <w:nsid w:val="19CC5638"/>
+    <w:multiLevelType w:val="hybridMultilevel"/>
+    <w:tmpl w:val="9DB0D700"/>
+    <w:lvl w:ilvl="0" w:tplc="0409000F">
+      <w:start w:val="1"/>
+      <w:numFmt w:val="decimal"/>
+      <w:lvlText w:val="%1."/>
+      <w:lvlJc w:val="left"/>
+      <w:pPr>
+        <w:ind w:left="720" w:hanging="360"/>
+      </w:pPr>
+      <w:rPr>
+        <w:rFonts w:hint="default"/>
+      </w:rPr>
+    </w:lvl>
+    <w:lvl w:ilvl="1" w:tplc="04090019" w:tentative="1">
+      <w:start w:val="1"/>
+      <w:numFmt w:val="lowerLetter"/>
+      <w:lvlText w:val="%2."/>
+      <w:lvlJc w:val="left"/>
+      <w:pPr>
+        <w:ind w:left="1440" w:hanging="360"/>
+      </w:pPr>
+    </w:lvl>
+    <w:lvl w:ilvl="2" w:tplc="0409001B" w:tentative="1">
+      <w:start w:val="1"/>
+      <w:numFmt w:val="lowerRoman"/>
+      <w:lvlText w:val="%3."/>
+      <w:lvlJc w:val="right"/>
+      <w:pPr>
+        <w:ind w:left="2160" w:hanging="180"/>
+      </w:pPr>
+    </w:lvl>
+    <w:lvl w:ilvl="3" w:tplc="0409000F" w:tentative="1">
+      <w:start w:val="1"/>
+      <w:numFmt w:val="decimal"/>
+      <w:lvlText w:val="%4."/>
+      <w:lvlJc w:val="left"/>
+      <w:pPr>
+        <w:ind w:left="2880" w:hanging="360"/>
+      </w:pPr>
+    </w:lvl>
+    <w:lvl w:ilvl="4" w:tplc="04090019" w:tentative="1">
+      <w:start w:val="1"/>
+      <w:numFmt w:val="lowerLetter"/>
+      <w:lvlText w:val="%5."/>
+      <w:lvlJc w:val="left"/>
+      <w:pPr>
+        <w:ind w:left="3600" w:hanging="360"/>
+      </w:pPr>
+    </w:lvl>
+    <w:lvl w:ilvl="5" w:tplc="0409001B" w:tentative="1">
+      <w:start w:val="1"/>
+      <w:numFmt w:val="lowerRoman"/>
+      <w:lvlText w:val="%6."/>
+      <w:lvlJc w:val="right"/>
+      <w:pPr>
+        <w:ind w:left="4320" w:hanging="180"/>
+      </w:pPr>
+    </w:lvl>
+    <w:lvl w:ilvl="6" w:tplc="0409000F" w:tentative="1">
+      <w:start w:val="1"/>
+      <w:numFmt w:val="decimal"/>
+      <w:lvlText w:val="%7."/>
+      <w:lvlJc w:val="left"/>
+      <w:pPr>
+        <w:ind w:left="5040" w:hanging="360"/>
+      </w:pPr>
+    </w:lvl>
+    <w:lvl w:ilvl="7" w:tplc="04090019" w:tentative="1">
+      <w:start w:val="1"/>
+      <w:numFmt w:val="lowerLetter"/>
+      <w:lvlText w:val="%8."/>
+      <w:lvlJc w:val="left"/>
+      <w:pPr>
+        <w:ind w:left="5760" w:hanging="360"/>
+      </w:pPr>
+    </w:lvl>
+    <w:lvl w:ilvl="8" w:tplc="0409001B" w:tentative="1">
+      <w:start w:val="1"/>
+      <w:numFmt w:val="lowerRoman"/>
+      <w:lvlText w:val="%9."/>
+      <w:lvlJc w:val="right"/>
+      <w:pPr>
+        <w:ind w:left="6480" w:hanging="180"/>
+      </w:pPr>
+    </w:lvl>
+  </w:abstractNum>
+  <w:abstractNum w:abstractNumId="7" w15:restartNumberingAfterBreak="0">
     <w:nsid w:val="1D6020A5"/>
     <w:multiLevelType w:val="multilevel"/>
     <w:tmpl w:val="0DF4C0FC"/>
@@ -4138,7 +5130,7 @@
       </w:pPr>
     </w:lvl>
   </w:abstractNum>
-  <w:abstractNum w:abstractNumId="7" w15:restartNumberingAfterBreak="0">
+  <w:abstractNum w:abstractNumId="8" w15:restartNumberingAfterBreak="0">
     <w:nsid w:val="27A760CB"/>
     <w:multiLevelType w:val="multilevel"/>
     <w:tmpl w:val="47DA0080"/>
@@ -4251,7 +5243,7 @@
       </w:pPr>
     </w:lvl>
   </w:abstractNum>
-  <w:abstractNum w:abstractNumId="8" w15:restartNumberingAfterBreak="0">
+  <w:abstractNum w:abstractNumId="9" w15:restartNumberingAfterBreak="0">
     <w:nsid w:val="3AC72845"/>
     <w:multiLevelType w:val="hybridMultilevel"/>
     <w:tmpl w:val="9DB0D700"/>
@@ -4340,7 +5332,7 @@
       </w:pPr>
     </w:lvl>
   </w:abstractNum>
-  <w:abstractNum w:abstractNumId="9" w15:restartNumberingAfterBreak="0">
+  <w:abstractNum w:abstractNumId="10" w15:restartNumberingAfterBreak="0">
     <w:nsid w:val="3D191E7D"/>
     <w:multiLevelType w:val="hybridMultilevel"/>
     <w:tmpl w:val="A89CE7C2"/>
@@ -4429,7 +5421,7 @@
       </w:pPr>
     </w:lvl>
   </w:abstractNum>
-  <w:abstractNum w:abstractNumId="10" w15:restartNumberingAfterBreak="0">
+  <w:abstractNum w:abstractNumId="11" w15:restartNumberingAfterBreak="0">
     <w:nsid w:val="4AAC6B1B"/>
     <w:multiLevelType w:val="hybridMultilevel"/>
     <w:tmpl w:val="94C002D4"/>
@@ -4542,7 +5534,7 @@
       </w:rPr>
     </w:lvl>
   </w:abstractNum>
-  <w:abstractNum w:abstractNumId="11" w15:restartNumberingAfterBreak="0">
+  <w:abstractNum w:abstractNumId="12" w15:restartNumberingAfterBreak="0">
     <w:nsid w:val="51365D58"/>
     <w:multiLevelType w:val="multilevel"/>
     <w:tmpl w:val="65E0B09C"/>
@@ -4655,7 +5647,7 @@
       </w:pPr>
     </w:lvl>
   </w:abstractNum>
-  <w:abstractNum w:abstractNumId="12" w15:restartNumberingAfterBreak="0">
+  <w:abstractNum w:abstractNumId="13" w15:restartNumberingAfterBreak="0">
     <w:nsid w:val="5397116B"/>
     <w:multiLevelType w:val="multilevel"/>
     <w:tmpl w:val="CEF62AE6"/>
@@ -4768,7 +5760,7 @@
       </w:pPr>
     </w:lvl>
   </w:abstractNum>
-  <w:abstractNum w:abstractNumId="13" w15:restartNumberingAfterBreak="0">
+  <w:abstractNum w:abstractNumId="14" w15:restartNumberingAfterBreak="0">
     <w:nsid w:val="68AC692A"/>
     <w:multiLevelType w:val="multilevel"/>
     <w:tmpl w:val="9CD8BBBE"/>
@@ -4881,7 +5873,96 @@
       </w:pPr>
     </w:lvl>
   </w:abstractNum>
-  <w:abstractNum w:abstractNumId="14" w15:restartNumberingAfterBreak="0">
+  <w:abstractNum w:abstractNumId="15" w15:restartNumberingAfterBreak="0">
+    <w:nsid w:val="69A35AD1"/>
+    <w:multiLevelType w:val="hybridMultilevel"/>
+    <w:tmpl w:val="5BFC33F4"/>
+    <w:lvl w:ilvl="0" w:tplc="0409000F">
+      <w:start w:val="1"/>
+      <w:numFmt w:val="decimal"/>
+      <w:lvlText w:val="%1."/>
+      <w:lvlJc w:val="left"/>
+      <w:pPr>
+        <w:ind w:left="720" w:hanging="360"/>
+      </w:pPr>
+      <w:rPr>
+        <w:rFonts w:hint="default"/>
+      </w:rPr>
+    </w:lvl>
+    <w:lvl w:ilvl="1" w:tplc="04090019" w:tentative="1">
+      <w:start w:val="1"/>
+      <w:numFmt w:val="lowerLetter"/>
+      <w:lvlText w:val="%2."/>
+      <w:lvlJc w:val="left"/>
+      <w:pPr>
+        <w:ind w:left="1440" w:hanging="360"/>
+      </w:pPr>
+    </w:lvl>
+    <w:lvl w:ilvl="2" w:tplc="0409001B" w:tentative="1">
+      <w:start w:val="1"/>
+      <w:numFmt w:val="lowerRoman"/>
+      <w:lvlText w:val="%3."/>
+      <w:lvlJc w:val="right"/>
+      <w:pPr>
+        <w:ind w:left="2160" w:hanging="180"/>
+      </w:pPr>
+    </w:lvl>
+    <w:lvl w:ilvl="3" w:tplc="0409000F" w:tentative="1">
+      <w:start w:val="1"/>
+      <w:numFmt w:val="decimal"/>
+      <w:lvlText w:val="%4."/>
+      <w:lvlJc w:val="left"/>
+      <w:pPr>
+        <w:ind w:left="2880" w:hanging="360"/>
+      </w:pPr>
+    </w:lvl>
+    <w:lvl w:ilvl="4" w:tplc="04090019" w:tentative="1">
+      <w:start w:val="1"/>
+      <w:numFmt w:val="lowerLetter"/>
+      <w:lvlText w:val="%5."/>
+      <w:lvlJc w:val="left"/>
+      <w:pPr>
+        <w:ind w:left="3600" w:hanging="360"/>
+      </w:pPr>
+    </w:lvl>
+    <w:lvl w:ilvl="5" w:tplc="0409001B" w:tentative="1">
+      <w:start w:val="1"/>
+      <w:numFmt w:val="lowerRoman"/>
+      <w:lvlText w:val="%6."/>
+      <w:lvlJc w:val="right"/>
+      <w:pPr>
+        <w:ind w:left="4320" w:hanging="180"/>
+      </w:pPr>
+    </w:lvl>
+    <w:lvl w:ilvl="6" w:tplc="0409000F" w:tentative="1">
+      <w:start w:val="1"/>
+      <w:numFmt w:val="decimal"/>
+      <w:lvlText w:val="%7."/>
+      <w:lvlJc w:val="left"/>
+      <w:pPr>
+        <w:ind w:left="5040" w:hanging="360"/>
+      </w:pPr>
+    </w:lvl>
+    <w:lvl w:ilvl="7" w:tplc="04090019" w:tentative="1">
+      <w:start w:val="1"/>
+      <w:numFmt w:val="lowerLetter"/>
+      <w:lvlText w:val="%8."/>
+      <w:lvlJc w:val="left"/>
+      <w:pPr>
+        <w:ind w:left="5760" w:hanging="360"/>
+      </w:pPr>
+    </w:lvl>
+    <w:lvl w:ilvl="8" w:tplc="0409001B" w:tentative="1">
+      <w:start w:val="1"/>
+      <w:numFmt w:val="lowerRoman"/>
+      <w:lvlText w:val="%9."/>
+      <w:lvlJc w:val="right"/>
+      <w:pPr>
+        <w:ind w:left="6480" w:hanging="180"/>
+      </w:pPr>
+    </w:lvl>
+  </w:abstractNum>
+  <w:abstractNum w:abstractNumId="16" w15:restartNumberingAfterBreak="0">
     <w:nsid w:val="71412071"/>
     <w:multiLevelType w:val="multilevel"/>
     <w:tmpl w:val="7736D746"/>
@@ -4994,7 +6075,7 @@
       </w:pPr>
     </w:lvl>
   </w:abstractNum>
-  <w:abstractNum w:abstractNumId="15" w15:restartNumberingAfterBreak="0">
+  <w:abstractNum w:abstractNumId="17" w15:restartNumberingAfterBreak="0">
     <w:nsid w:val="7A653549"/>
     <w:multiLevelType w:val="hybridMultilevel"/>
     <w:tmpl w:val="5BFC33F4"/>
@@ -5083,7 +6164,7 @@
       </w:pPr>
     </w:lvl>
   </w:abstractNum>
-  <w:abstractNum w:abstractNumId="16" w15:restartNumberingAfterBreak="0">
+  <w:abstractNum w:abstractNumId="18" w15:restartNumberingAfterBreak="0">
     <w:nsid w:val="7DA16E19"/>
     <w:multiLevelType w:val="multilevel"/>
     <w:tmpl w:val="B48251E2"/>
@@ -5200,10 +6281,10 @@
     <w:abstractNumId w:val="5"/>
   </w:num>
   <w:num w:numId="2">
-    <w:abstractNumId w:val="16"/>
+    <w:abstractNumId w:val="18"/>
   </w:num>
   <w:num w:numId="3">
-    <w:abstractNumId w:val="7"/>
+    <w:abstractNumId w:val="8"/>
     <w:lvlOverride w:ilvl="0">
       <w:lvl w:ilvl="0">
         <w:start w:val="1"/>
@@ -5305,7 +6386,7 @@
     </w:lvlOverride>
   </w:num>
   <w:num w:numId="4">
-    <w:abstractNumId w:val="12"/>
+    <w:abstractNumId w:val="13"/>
     <w:lvlOverride w:ilvl="0">
       <w:lvl w:ilvl="0">
         <w:start w:val="1"/>
@@ -5410,7 +6491,7 @@
     <w:abstractNumId w:val="0"/>
   </w:num>
   <w:num w:numId="6">
-    <w:abstractNumId w:val="11"/>
+    <w:abstractNumId w:val="12"/>
     <w:lvlOverride w:ilvl="0">
       <w:lvl w:ilvl="0">
         <w:start w:val="1"/>
@@ -5512,7 +6593,7 @@
     </w:lvlOverride>
   </w:num>
   <w:num w:numId="7">
-    <w:abstractNumId w:val="13"/>
+    <w:abstractNumId w:val="14"/>
     <w:lvlOverride w:ilvl="0">
       <w:lvl w:ilvl="0">
         <w:start w:val="1"/>
@@ -5614,7 +6695,7 @@
     </w:lvlOverride>
   </w:num>
   <w:num w:numId="8">
-    <w:abstractNumId w:val="14"/>
+    <w:abstractNumId w:val="16"/>
     <w:lvlOverride w:ilvl="0">
       <w:lvl w:ilvl="0">
         <w:start w:val="1"/>
@@ -5716,7 +6797,7 @@
     </w:lvlOverride>
   </w:num>
   <w:num w:numId="9">
-    <w:abstractNumId w:val="6"/>
+    <w:abstractNumId w:val="7"/>
     <w:lvlOverride w:ilvl="0">
       <w:lvl w:ilvl="0">
         <w:start w:val="1"/>
@@ -5821,16 +6902,16 @@
     <w:abstractNumId w:val="3"/>
   </w:num>
   <w:num w:numId="11">
-    <w:abstractNumId w:val="8"/>
+    <w:abstractNumId w:val="9"/>
   </w:num>
   <w:num w:numId="12">
-    <w:abstractNumId w:val="15"/>
+    <w:abstractNumId w:val="17"/>
   </w:num>
   <w:num w:numId="13">
     <w:abstractNumId w:val="4"/>
   </w:num>
   <w:num w:numId="14">
-    <w:abstractNumId w:val="9"/>
+    <w:abstractNumId w:val="10"/>
   </w:num>
   <w:num w:numId="15">
     <w:abstractNumId w:val="1"/>
@@ -5839,7 +6920,13 @@
     <w:abstractNumId w:val="2"/>
   </w:num>
   <w:num w:numId="17">
-    <w:abstractNumId w:val="10"/>
+    <w:abstractNumId w:val="11"/>
+  </w:num>
+  <w:num w:numId="18">
+    <w:abstractNumId w:val="6"/>
+  </w:num>
+  <w:num w:numId="19">
+    <w:abstractNumId w:val="15"/>
   </w:num>
 </w:numbering>
 </file>
@@ -5862,7 +6949,7 @@
       </w:pPr>
     </w:pPrDefault>
   </w:docDefaults>
-  <w:latentStyles w:defLockedState="0" w:defUIPriority="99" w:defSemiHidden="0" w:defUnhideWhenUsed="0" w:defQFormat="0" w:count="375">
+  <w:latentStyles w:defLockedState="0" w:defUIPriority="99" w:defSemiHidden="0" w:defUnhideWhenUsed="0" w:defQFormat="0" w:count="376">
     <w:lsdException w:name="Normal" w:uiPriority="0" w:qFormat="1"/>
     <w:lsdException w:name="heading 1" w:uiPriority="9" w:qFormat="1"/>
     <w:lsdException w:name="heading 2" w:semiHidden="1" w:uiPriority="9" w:unhideWhenUsed="1" w:qFormat="1"/>
@@ -5968,7 +7055,6 @@
     <w:lsdException w:name="HTML Sample" w:semiHidden="1" w:unhideWhenUsed="1"/>
     <w:lsdException w:name="HTML Typewriter" w:semiHidden="1" w:unhideWhenUsed="1"/>
     <w:lsdException w:name="HTML Variable" w:semiHidden="1" w:unhideWhenUsed="1"/>
-    <w:lsdException w:name="Normal Table" w:semiHidden="1" w:unhideWhenUsed="1"/>
     <w:lsdException w:name="annotation subject" w:semiHidden="1" w:unhideWhenUsed="1"/>
     <w:lsdException w:name="No List" w:semiHidden="1" w:unhideWhenUsed="1"/>
     <w:lsdException w:name="Outline List 1" w:semiHidden="1" w:unhideWhenUsed="1"/>
@@ -6015,10 +7101,8 @@
     <w:lsdException w:name="Table Subtle 2" w:semiHidden="1" w:unhideWhenUsed="1"/>
     <w:lsdException w:name="Table Web 1" w:semiHidden="1" w:unhideWhenUsed="1"/>
     <w:lsdException w:name="Table Web 2" w:semiHidden="1" w:unhideWhenUsed="1"/>
-    <w:lsdException w:name="Table Web 3" w:semiHidden="1" w:unhideWhenUsed="1"/>
     <w:lsdException w:name="Balloon Text" w:semiHidden="1" w:unhideWhenUsed="1"/>
     <w:lsdException w:name="Table Grid" w:uiPriority="39"/>
-    <w:lsdException w:name="Table Theme" w:semiHidden="1" w:unhideWhenUsed="1"/>
     <w:lsdException w:name="Placeholder Text" w:semiHidden="1"/>
     <w:lsdException w:name="No Spacing" w:uiPriority="1" w:qFormat="1"/>
     <w:lsdException w:name="Light Shading" w:uiPriority="60"/>
@@ -6238,6 +7322,7 @@
     <w:lsdException w:name="Smart Hyperlink" w:semiHidden="1" w:unhideWhenUsed="1"/>
     <w:lsdException w:name="Hashtag" w:semiHidden="1" w:unhideWhenUsed="1"/>
     <w:lsdException w:name="Unresolved Mention" w:semiHidden="1" w:unhideWhenUsed="1"/>
+    <w:lsdException w:name="Smart Link" w:semiHidden="1" w:unhideWhenUsed="1"/>
   </w:latentStyles>
   <w:style w:type="paragraph" w:default="1" w:styleId="Normal">
     <w:name w:val="Normal"/>

</xml_diff>